<commit_message>
BoardFarm Instrauctions: MC timeout
</commit_message>
<xml_diff>
--- a/docs/internal/BoardFarm.docx
+++ b/docs/internal/BoardFarm.docx
@@ -1262,6 +1262,108 @@
       <w:proofErr w:type="spellEnd"/>
     </w:p>
     <w:p>
+      <w:pPr>
+        <w:rPr>
+          <w:rFonts w:ascii="Calibri" w:eastAsia="Times New Roman" w:hAnsi="Calibri" w:cs="Calibri"/>
+        </w:rPr>
+      </w:pPr>
+      <w:r>
+        <w:rPr>
+          <w:rFonts w:ascii="Calibri" w:eastAsia="Times New Roman" w:hAnsi="Calibri" w:cs="Calibri"/>
+        </w:rPr>
+        <w:t xml:space="preserve">## To enlarge </w:t>
+      </w:r>
+      <w:proofErr w:type="spellStart"/>
+      <w:r>
+        <w:rPr>
+          <w:rFonts w:ascii="Calibri" w:eastAsia="Times New Roman" w:hAnsi="Calibri" w:cs="Calibri"/>
+        </w:rPr>
+        <w:t>Uboot</w:t>
+      </w:r>
+      <w:proofErr w:type="spellEnd"/>
+      <w:r>
+        <w:rPr>
+          <w:rFonts w:ascii="Calibri" w:eastAsia="Times New Roman" w:hAnsi="Calibri" w:cs="Calibri"/>
+        </w:rPr>
+        <w:t xml:space="preserve"> </w:t>
+      </w:r>
+      <w:r>
+        <w:rPr>
+          <w:rFonts w:ascii="Calibri" w:eastAsia="Times New Roman" w:hAnsi="Calibri" w:cs="Calibri"/>
+        </w:rPr>
+        <w:t>timeout for MC boot</w:t>
+      </w:r>
+      <w:r>
+        <w:rPr>
+          <w:rFonts w:ascii="Calibri" w:eastAsia="Times New Roman" w:hAnsi="Calibri" w:cs="Calibri"/>
+        </w:rPr>
+        <w:t>, do the following command inside UBOOT prompt</w:t>
+      </w:r>
+      <w:proofErr w:type="gramStart"/>
+      <w:r>
+        <w:rPr>
+          <w:rFonts w:ascii="Calibri" w:eastAsia="Times New Roman" w:hAnsi="Calibri" w:cs="Calibri"/>
+        </w:rPr>
+        <w:t>:</w:t>
+      </w:r>
+      <w:proofErr w:type="gramEnd"/>
+      <w:r>
+        <w:rPr>
+          <w:rFonts w:ascii="Calibri" w:eastAsia="Times New Roman" w:hAnsi="Calibri" w:cs="Calibri"/>
+        </w:rPr>
+        <w:br/>
+        <w:t xml:space="preserve">=&gt; </w:t>
+      </w:r>
+      <w:proofErr w:type="spellStart"/>
+      <w:r>
+        <w:rPr>
+          <w:rFonts w:ascii="Calibri" w:eastAsia="Times New Roman" w:hAnsi="Calibri" w:cs="Calibri"/>
+        </w:rPr>
+        <w:t>setenv</w:t>
+      </w:r>
+      <w:proofErr w:type="spellEnd"/>
+      <w:r>
+        <w:rPr>
+          <w:rFonts w:ascii="Calibri" w:eastAsia="Times New Roman" w:hAnsi="Calibri" w:cs="Calibri"/>
+        </w:rPr>
+        <w:t xml:space="preserve"> </w:t>
+      </w:r>
+      <w:proofErr w:type="spellStart"/>
+      <w:r>
+        <w:rPr>
+          <w:rFonts w:ascii="Calibri" w:eastAsia="Times New Roman" w:hAnsi="Calibri" w:cs="Calibri"/>
+        </w:rPr>
+        <w:t>mcboottimeout</w:t>
+      </w:r>
+      <w:proofErr w:type="spellEnd"/>
+      <w:r>
+        <w:rPr>
+          <w:rFonts w:ascii="Calibri" w:eastAsia="Times New Roman" w:hAnsi="Calibri" w:cs="Calibri"/>
+        </w:rPr>
+        <w:t xml:space="preserve"> 20000</w:t>
+      </w:r>
+      <w:r>
+        <w:rPr>
+          <w:rFonts w:ascii="Calibri" w:eastAsia="Times New Roman" w:hAnsi="Calibri" w:cs="Calibri"/>
+        </w:rPr>
+        <w:br/>
+      </w:r>
+      <w:r>
+        <w:rPr>
+          <w:rFonts w:ascii="Calibri" w:eastAsia="Times New Roman" w:hAnsi="Calibri" w:cs="Calibri"/>
+        </w:rPr>
+        <w:t xml:space="preserve">=&gt; </w:t>
+      </w:r>
+      <w:proofErr w:type="spellStart"/>
+      <w:r>
+        <w:rPr>
+          <w:rFonts w:ascii="Calibri" w:eastAsia="Times New Roman" w:hAnsi="Calibri" w:cs="Calibri"/>
+        </w:rPr>
+        <w:t>saveenv</w:t>
+      </w:r>
+      <w:proofErr w:type="spellEnd"/>
+    </w:p>
+    <w:p>
       <w:r>
         <w:t>## If you need to use DPC and DPL copy them to the farm in the same way as we did for mc.itb and run:</w:t>
       </w:r>
@@ -1359,6 +1461,7 @@
       <w:proofErr w:type="spellStart"/>
       <w:proofErr w:type="gramStart"/>
       <w:r>
+        <w:lastRenderedPageBreak/>
         <w:t>tftp</w:t>
       </w:r>
       <w:proofErr w:type="spellEnd"/>
@@ -1383,7 +1486,6 @@
     </w:p>
     <w:p>
       <w:r>
-        <w:lastRenderedPageBreak/>
         <w:t xml:space="preserve">## If you need to load AIOP and your </w:t>
       </w:r>
       <w:proofErr w:type="spellStart"/>
@@ -1570,7 +1672,6 @@
     <w:p/>
     <w:p>
       <w:r>
-        <w:lastRenderedPageBreak/>
         <w:br/>
       </w:r>
       <w:r>
@@ -2512,6 +2613,7 @@
   <w:style w:type="character" w:default="1" w:styleId="DefaultParagraphFont">
     <w:name w:val="Default Paragraph Font"/>
     <w:uiPriority w:val="1"/>
+    <w:semiHidden/>
     <w:unhideWhenUsed/>
   </w:style>
   <w:style w:type="table" w:default="1" w:styleId="TableNormal">
@@ -2575,6 +2677,36 @@
     <w:rPr>
       <w:color w:val="0000FF" w:themeColor="hyperlink"/>
       <w:u w:val="single"/>
+    </w:rPr>
+  </w:style>
+  <w:style w:type="paragraph" w:styleId="PlainText">
+    <w:name w:val="Plain Text"/>
+    <w:basedOn w:val="Normal"/>
+    <w:link w:val="PlainTextChar"/>
+    <w:uiPriority w:val="99"/>
+    <w:semiHidden/>
+    <w:unhideWhenUsed/>
+    <w:rsid w:val="00F06A92"/>
+    <w:pPr>
+      <w:spacing w:after="0" w:line="240" w:lineRule="auto"/>
+    </w:pPr>
+    <w:rPr>
+      <w:rFonts w:ascii="Consolas" w:hAnsi="Consolas" w:cs="Consolas"/>
+      <w:sz w:val="21"/>
+      <w:szCs w:val="21"/>
+    </w:rPr>
+  </w:style>
+  <w:style w:type="character" w:customStyle="1" w:styleId="PlainTextChar">
+    <w:name w:val="Plain Text Char"/>
+    <w:basedOn w:val="DefaultParagraphFont"/>
+    <w:link w:val="PlainText"/>
+    <w:uiPriority w:val="99"/>
+    <w:semiHidden/>
+    <w:rsid w:val="00F06A92"/>
+    <w:rPr>
+      <w:rFonts w:ascii="Consolas" w:hAnsi="Consolas" w:cs="Consolas"/>
+      <w:sz w:val="21"/>
+      <w:szCs w:val="21"/>
     </w:rPr>
   </w:style>
 </w:styles>

</xml_diff>